<commit_message>
About to Switch to Ingrediant Based Recipes
</commit_message>
<xml_diff>
--- a/ItemCrafting/Treasure Tables.docx
+++ b/ItemCrafting/Treasure Tables.docx
@@ -452,6 +452,15 @@
           <w:szCs w:val="40"/>
         </w:rPr>
       </w:pPr>
+      <w:r>
+        <w:rPr>
+          <w:b/>
+          <w:bCs/>
+          <w:sz w:val="40"/>
+          <w:szCs w:val="40"/>
+        </w:rPr>
+        <w:t>NOTE: Swap Magic and Non-Magic Ingredients on Tables</w:t>
+      </w:r>
     </w:p>
     <w:p>
       <w:pPr>
@@ -480,6 +489,15 @@
         </w:rPr>
         <w:t>: Challenge 0-4</w:t>
       </w:r>
+      <w:r>
+        <w:rPr>
+          <w:b/>
+          <w:bCs/>
+          <w:sz w:val="40"/>
+          <w:szCs w:val="40"/>
+        </w:rPr>
+        <w:t xml:space="preserve"> (Pull Out Poor Add Common)</w:t>
+      </w:r>
     </w:p>
     <w:tbl>
       <w:tblPr>
@@ -1485,8 +1503,6 @@
         </w:tc>
       </w:tr>
     </w:tbl>
-    <w:p/>
-    <w:p/>
     <w:p/>
     <w:p/>
     <w:tbl>
@@ -4114,7 +4130,21 @@
                 <w:b/>
                 <w:bCs/>
               </w:rPr>
-              <w:t>Treasure Hoard 0-4: Common (125)</w:t>
+              <w:t xml:space="preserve">Treasure Hoard </w:t>
+            </w:r>
+            <w:r>
+              <w:rPr>
+                <w:b/>
+                <w:bCs/>
+              </w:rPr>
+              <w:t>5-10</w:t>
+            </w:r>
+            <w:r>
+              <w:rPr>
+                <w:b/>
+                <w:bCs/>
+              </w:rPr>
+              <w:t>: Common (125)</w:t>
             </w:r>
           </w:p>
         </w:tc>
@@ -4483,7 +4513,21 @@
                 <w:b/>
                 <w:bCs/>
               </w:rPr>
-              <w:t>Treasure Hoard 0-4: Common Magic (500)</w:t>
+              <w:t xml:space="preserve">Treasure Hoard </w:t>
+            </w:r>
+            <w:r>
+              <w:rPr>
+                <w:b/>
+                <w:bCs/>
+              </w:rPr>
+              <w:t>5-10</w:t>
+            </w:r>
+            <w:r>
+              <w:rPr>
+                <w:b/>
+                <w:bCs/>
+              </w:rPr>
+              <w:t>: Common Magic (500)</w:t>
             </w:r>
           </w:p>
         </w:tc>
@@ -4843,7 +4887,21 @@
                 <w:b/>
                 <w:bCs/>
               </w:rPr>
-              <w:t>Treasure Hoard 0-4: Uncommon (1000)</w:t>
+              <w:t xml:space="preserve">Treasure Hoard </w:t>
+            </w:r>
+            <w:r>
+              <w:rPr>
+                <w:b/>
+                <w:bCs/>
+              </w:rPr>
+              <w:t>5-10</w:t>
+            </w:r>
+            <w:r>
+              <w:rPr>
+                <w:b/>
+                <w:bCs/>
+              </w:rPr>
+              <w:t>: Uncommon (1000)</w:t>
             </w:r>
           </w:p>
         </w:tc>
@@ -5185,12 +5243,12 @@
       </w:tblPr>
       <w:tblGrid>
         <w:gridCol w:w="924"/>
-        <w:gridCol w:w="3571"/>
+        <w:gridCol w:w="3751"/>
       </w:tblGrid>
       <w:tr>
         <w:tc>
           <w:tcPr>
-            <w:tcW w:w="4495" w:type="dxa"/>
+            <w:tcW w:w="4675" w:type="dxa"/>
             <w:gridSpan w:val="2"/>
           </w:tcPr>
           <w:p>
@@ -5206,7 +5264,21 @@
                 <w:b/>
                 <w:bCs/>
               </w:rPr>
-              <w:t>Treasure Hoard 0-4:  Uncommon Magic (1,250)</w:t>
+              <w:t xml:space="preserve">Treasure Hoard </w:t>
+            </w:r>
+            <w:r>
+              <w:rPr>
+                <w:b/>
+                <w:bCs/>
+              </w:rPr>
+              <w:t>5-10</w:t>
+            </w:r>
+            <w:r>
+              <w:rPr>
+                <w:b/>
+                <w:bCs/>
+              </w:rPr>
+              <w:t>:  Uncommon Magic (1,250)</w:t>
             </w:r>
           </w:p>
         </w:tc>
@@ -5235,7 +5307,7 @@
         </w:tc>
         <w:tc>
           <w:tcPr>
-            <w:tcW w:w="3571" w:type="dxa"/>
+            <w:tcW w:w="3751" w:type="dxa"/>
           </w:tcPr>
           <w:p>
             <w:pPr>
@@ -5271,7 +5343,7 @@
         </w:tc>
         <w:tc>
           <w:tcPr>
-            <w:tcW w:w="3571" w:type="dxa"/>
+            <w:tcW w:w="3751" w:type="dxa"/>
           </w:tcPr>
           <w:p>
             <w:pPr>
@@ -5299,7 +5371,7 @@
         </w:tc>
         <w:tc>
           <w:tcPr>
-            <w:tcW w:w="3571" w:type="dxa"/>
+            <w:tcW w:w="3751" w:type="dxa"/>
           </w:tcPr>
           <w:p>
             <w:pPr>
@@ -5327,7 +5399,7 @@
         </w:tc>
         <w:tc>
           <w:tcPr>
-            <w:tcW w:w="3571" w:type="dxa"/>
+            <w:tcW w:w="3751" w:type="dxa"/>
           </w:tcPr>
           <w:p>
             <w:pPr>
@@ -5355,7 +5427,7 @@
         </w:tc>
         <w:tc>
           <w:tcPr>
-            <w:tcW w:w="3571" w:type="dxa"/>
+            <w:tcW w:w="3751" w:type="dxa"/>
           </w:tcPr>
           <w:p>
             <w:pPr>
@@ -5383,7 +5455,7 @@
         </w:tc>
         <w:tc>
           <w:tcPr>
-            <w:tcW w:w="3571" w:type="dxa"/>
+            <w:tcW w:w="3751" w:type="dxa"/>
           </w:tcPr>
           <w:p>
             <w:pPr>
@@ -5411,7 +5483,7 @@
         </w:tc>
         <w:tc>
           <w:tcPr>
-            <w:tcW w:w="3571" w:type="dxa"/>
+            <w:tcW w:w="3751" w:type="dxa"/>
           </w:tcPr>
           <w:p>
             <w:pPr>
@@ -5439,7 +5511,7 @@
         </w:tc>
         <w:tc>
           <w:tcPr>
-            <w:tcW w:w="3571" w:type="dxa"/>
+            <w:tcW w:w="3751" w:type="dxa"/>
           </w:tcPr>
           <w:p>
             <w:pPr>
@@ -5467,7 +5539,7 @@
         </w:tc>
         <w:tc>
           <w:tcPr>
-            <w:tcW w:w="3571" w:type="dxa"/>
+            <w:tcW w:w="3751" w:type="dxa"/>
           </w:tcPr>
           <w:p>
             <w:pPr>
@@ -5495,7 +5567,7 @@
         </w:tc>
         <w:tc>
           <w:tcPr>
-            <w:tcW w:w="3571" w:type="dxa"/>
+            <w:tcW w:w="3751" w:type="dxa"/>
           </w:tcPr>
           <w:p>
             <w:pPr>
@@ -5523,7 +5595,7 @@
         </w:tc>
         <w:tc>
           <w:tcPr>
-            <w:tcW w:w="3571" w:type="dxa"/>
+            <w:tcW w:w="3751" w:type="dxa"/>
           </w:tcPr>
           <w:p>
             <w:pPr>
@@ -7067,7 +7139,35 @@
                 <w:b/>
                 <w:bCs/>
               </w:rPr>
-              <w:t xml:space="preserve">Treasure Hoard 0-4: </w:t>
+              <w:t xml:space="preserve">Treasure Hoard </w:t>
+            </w:r>
+            <w:r>
+              <w:rPr>
+                <w:b/>
+                <w:bCs/>
+              </w:rPr>
+              <w:t>11</w:t>
+            </w:r>
+            <w:r>
+              <w:rPr>
+                <w:b/>
+                <w:bCs/>
+              </w:rPr>
+              <w:t>-</w:t>
+            </w:r>
+            <w:r>
+              <w:rPr>
+                <w:b/>
+                <w:bCs/>
+              </w:rPr>
+              <w:t>16</w:t>
+            </w:r>
+            <w:r>
+              <w:rPr>
+                <w:b/>
+                <w:bCs/>
+              </w:rPr>
+              <w:t xml:space="preserve">: </w:t>
             </w:r>
             <w:r>
               <w:rPr>
@@ -7478,7 +7578,21 @@
                 <w:b/>
                 <w:bCs/>
               </w:rPr>
-              <w:t xml:space="preserve">Treasure Hoard 0-4: </w:t>
+              <w:t xml:space="preserve">Treasure Hoard </w:t>
+            </w:r>
+            <w:r>
+              <w:rPr>
+                <w:b/>
+                <w:bCs/>
+              </w:rPr>
+              <w:t>11-16</w:t>
+            </w:r>
+            <w:r>
+              <w:rPr>
+                <w:b/>
+                <w:bCs/>
+              </w:rPr>
+              <w:t xml:space="preserve">: </w:t>
             </w:r>
             <w:r>
               <w:rPr>
@@ -7896,7 +8010,21 @@
                 <w:b/>
                 <w:bCs/>
               </w:rPr>
-              <w:t xml:space="preserve">Treasure Hoard 0-4: </w:t>
+              <w:t xml:space="preserve">Treasure Hoard </w:t>
+            </w:r>
+            <w:r>
+              <w:rPr>
+                <w:b/>
+                <w:bCs/>
+              </w:rPr>
+              <w:t>11-16</w:t>
+            </w:r>
+            <w:r>
+              <w:rPr>
+                <w:b/>
+                <w:bCs/>
+              </w:rPr>
+              <w:t xml:space="preserve">: </w:t>
             </w:r>
             <w:r>
               <w:rPr>
@@ -8296,12 +8424,12 @@
       </w:tblPr>
       <w:tblGrid>
         <w:gridCol w:w="924"/>
-        <w:gridCol w:w="3571"/>
+        <w:gridCol w:w="3751"/>
       </w:tblGrid>
       <w:tr>
         <w:tc>
           <w:tcPr>
-            <w:tcW w:w="4495" w:type="dxa"/>
+            <w:tcW w:w="4675" w:type="dxa"/>
             <w:gridSpan w:val="2"/>
           </w:tcPr>
           <w:p>
@@ -8317,7 +8445,21 @@
                 <w:b/>
                 <w:bCs/>
               </w:rPr>
-              <w:t xml:space="preserve">Treasure Hoard 0-4:  </w:t>
+              <w:t xml:space="preserve">Treasure Hoard </w:t>
+            </w:r>
+            <w:r>
+              <w:rPr>
+                <w:b/>
+                <w:bCs/>
+              </w:rPr>
+              <w:t>11-16</w:t>
+            </w:r>
+            <w:r>
+              <w:rPr>
+                <w:b/>
+                <w:bCs/>
+              </w:rPr>
+              <w:t xml:space="preserve">:  </w:t>
             </w:r>
             <w:r>
               <w:rPr>
@@ -8388,7 +8530,7 @@
         </w:tc>
         <w:tc>
           <w:tcPr>
-            <w:tcW w:w="3571" w:type="dxa"/>
+            <w:tcW w:w="3751" w:type="dxa"/>
           </w:tcPr>
           <w:p>
             <w:pPr>
@@ -8424,7 +8566,7 @@
         </w:tc>
         <w:tc>
           <w:tcPr>
-            <w:tcW w:w="3571" w:type="dxa"/>
+            <w:tcW w:w="3751" w:type="dxa"/>
           </w:tcPr>
           <w:p>
             <w:pPr>
@@ -8455,7 +8597,7 @@
         </w:tc>
         <w:tc>
           <w:tcPr>
-            <w:tcW w:w="3571" w:type="dxa"/>
+            <w:tcW w:w="3751" w:type="dxa"/>
           </w:tcPr>
           <w:p>
             <w:pPr>
@@ -8486,7 +8628,7 @@
         </w:tc>
         <w:tc>
           <w:tcPr>
-            <w:tcW w:w="3571" w:type="dxa"/>
+            <w:tcW w:w="3751" w:type="dxa"/>
           </w:tcPr>
           <w:p>
             <w:pPr>
@@ -8517,7 +8659,7 @@
         </w:tc>
         <w:tc>
           <w:tcPr>
-            <w:tcW w:w="3571" w:type="dxa"/>
+            <w:tcW w:w="3751" w:type="dxa"/>
           </w:tcPr>
           <w:p>
             <w:pPr>
@@ -8548,7 +8690,7 @@
         </w:tc>
         <w:tc>
           <w:tcPr>
-            <w:tcW w:w="3571" w:type="dxa"/>
+            <w:tcW w:w="3751" w:type="dxa"/>
           </w:tcPr>
           <w:p>
             <w:pPr>
@@ -8579,7 +8721,7 @@
         </w:tc>
         <w:tc>
           <w:tcPr>
-            <w:tcW w:w="3571" w:type="dxa"/>
+            <w:tcW w:w="3751" w:type="dxa"/>
           </w:tcPr>
           <w:p>
             <w:pPr>
@@ -8610,7 +8752,7 @@
         </w:tc>
         <w:tc>
           <w:tcPr>
-            <w:tcW w:w="3571" w:type="dxa"/>
+            <w:tcW w:w="3751" w:type="dxa"/>
           </w:tcPr>
           <w:p>
             <w:pPr>
@@ -8641,7 +8783,7 @@
         </w:tc>
         <w:tc>
           <w:tcPr>
-            <w:tcW w:w="3571" w:type="dxa"/>
+            <w:tcW w:w="3751" w:type="dxa"/>
           </w:tcPr>
           <w:p>
             <w:pPr>
@@ -8672,7 +8814,7 @@
         </w:tc>
         <w:tc>
           <w:tcPr>
-            <w:tcW w:w="3571" w:type="dxa"/>
+            <w:tcW w:w="3751" w:type="dxa"/>
           </w:tcPr>
           <w:p>
             <w:pPr>
@@ -8703,7 +8845,7 @@
         </w:tc>
         <w:tc>
           <w:tcPr>
-            <w:tcW w:w="3571" w:type="dxa"/>
+            <w:tcW w:w="3751" w:type="dxa"/>
           </w:tcPr>
           <w:p>
             <w:pPr>
@@ -9965,7 +10107,21 @@
                 <w:b/>
                 <w:bCs/>
               </w:rPr>
-              <w:t xml:space="preserve">Treasure Hoard 0-4: </w:t>
+              <w:t xml:space="preserve">Treasure Hoard </w:t>
+            </w:r>
+            <w:r>
+              <w:rPr>
+                <w:b/>
+                <w:bCs/>
+              </w:rPr>
+              <w:t>17+</w:t>
+            </w:r>
+            <w:r>
+              <w:rPr>
+                <w:b/>
+                <w:bCs/>
+              </w:rPr>
+              <w:t xml:space="preserve">: </w:t>
             </w:r>
             <w:r>
               <w:rPr>
@@ -10406,7 +10562,21 @@
                 <w:b/>
                 <w:bCs/>
               </w:rPr>
-              <w:t xml:space="preserve">Treasure Hoard 0-4: </w:t>
+              <w:t xml:space="preserve">Treasure Hoard </w:t>
+            </w:r>
+            <w:r>
+              <w:rPr>
+                <w:b/>
+                <w:bCs/>
+              </w:rPr>
+              <w:t>17+</w:t>
+            </w:r>
+            <w:r>
+              <w:rPr>
+                <w:b/>
+                <w:bCs/>
+              </w:rPr>
+              <w:t xml:space="preserve">: </w:t>
             </w:r>
             <w:r>
               <w:rPr>
@@ -10833,7 +11003,21 @@
                 <w:b/>
                 <w:bCs/>
               </w:rPr>
-              <w:t xml:space="preserve">Treasure Hoard 0-4: </w:t>
+              <w:t xml:space="preserve">Treasure Hoard </w:t>
+            </w:r>
+            <w:r>
+              <w:rPr>
+                <w:b/>
+                <w:bCs/>
+              </w:rPr>
+              <w:t>17+</w:t>
+            </w:r>
+            <w:r>
+              <w:rPr>
+                <w:b/>
+                <w:bCs/>
+              </w:rPr>
+              <w:t xml:space="preserve">: </w:t>
             </w:r>
             <w:r>
               <w:rPr>
@@ -11233,12 +11417,12 @@
       </w:tblPr>
       <w:tblGrid>
         <w:gridCol w:w="924"/>
-        <w:gridCol w:w="3571"/>
+        <w:gridCol w:w="3841"/>
       </w:tblGrid>
       <w:tr>
         <w:tc>
           <w:tcPr>
-            <w:tcW w:w="4495" w:type="dxa"/>
+            <w:tcW w:w="4765" w:type="dxa"/>
             <w:gridSpan w:val="2"/>
           </w:tcPr>
           <w:p>
@@ -11254,7 +11438,21 @@
                 <w:b/>
                 <w:bCs/>
               </w:rPr>
-              <w:t xml:space="preserve">Treasure Hoard 0-4:  </w:t>
+              <w:t xml:space="preserve">Treasure Hoard </w:t>
+            </w:r>
+            <w:r>
+              <w:rPr>
+                <w:b/>
+                <w:bCs/>
+              </w:rPr>
+              <w:t>17+</w:t>
+            </w:r>
+            <w:r>
+              <w:rPr>
+                <w:b/>
+                <w:bCs/>
+              </w:rPr>
+              <w:t xml:space="preserve">:  </w:t>
             </w:r>
             <w:r>
               <w:rPr>
@@ -11311,7 +11509,7 @@
         </w:tc>
         <w:tc>
           <w:tcPr>
-            <w:tcW w:w="3571" w:type="dxa"/>
+            <w:tcW w:w="3841" w:type="dxa"/>
           </w:tcPr>
           <w:p>
             <w:pPr>
@@ -11347,7 +11545,7 @@
         </w:tc>
         <w:tc>
           <w:tcPr>
-            <w:tcW w:w="3571" w:type="dxa"/>
+            <w:tcW w:w="3841" w:type="dxa"/>
           </w:tcPr>
           <w:p>
             <w:pPr>
@@ -11378,7 +11576,7 @@
         </w:tc>
         <w:tc>
           <w:tcPr>
-            <w:tcW w:w="3571" w:type="dxa"/>
+            <w:tcW w:w="3841" w:type="dxa"/>
           </w:tcPr>
           <w:p>
             <w:pPr>
@@ -11409,7 +11607,7 @@
         </w:tc>
         <w:tc>
           <w:tcPr>
-            <w:tcW w:w="3571" w:type="dxa"/>
+            <w:tcW w:w="3841" w:type="dxa"/>
           </w:tcPr>
           <w:p>
             <w:pPr>
@@ -11440,7 +11638,7 @@
         </w:tc>
         <w:tc>
           <w:tcPr>
-            <w:tcW w:w="3571" w:type="dxa"/>
+            <w:tcW w:w="3841" w:type="dxa"/>
           </w:tcPr>
           <w:p>
             <w:pPr>
@@ -11471,7 +11669,7 @@
         </w:tc>
         <w:tc>
           <w:tcPr>
-            <w:tcW w:w="3571" w:type="dxa"/>
+            <w:tcW w:w="3841" w:type="dxa"/>
           </w:tcPr>
           <w:p>
             <w:pPr>
@@ -11502,7 +11700,7 @@
         </w:tc>
         <w:tc>
           <w:tcPr>
-            <w:tcW w:w="3571" w:type="dxa"/>
+            <w:tcW w:w="3841" w:type="dxa"/>
           </w:tcPr>
           <w:p>
             <w:pPr>
@@ -11533,7 +11731,7 @@
         </w:tc>
         <w:tc>
           <w:tcPr>
-            <w:tcW w:w="3571" w:type="dxa"/>
+            <w:tcW w:w="3841" w:type="dxa"/>
           </w:tcPr>
           <w:p>
             <w:pPr>
@@ -11564,7 +11762,7 @@
         </w:tc>
         <w:tc>
           <w:tcPr>
-            <w:tcW w:w="3571" w:type="dxa"/>
+            <w:tcW w:w="3841" w:type="dxa"/>
           </w:tcPr>
           <w:p>
             <w:pPr>
@@ -11595,7 +11793,7 @@
         </w:tc>
         <w:tc>
           <w:tcPr>
-            <w:tcW w:w="3571" w:type="dxa"/>
+            <w:tcW w:w="3841" w:type="dxa"/>
           </w:tcPr>
           <w:p>
             <w:pPr>
@@ -11626,7 +11824,7 @@
         </w:tc>
         <w:tc>
           <w:tcPr>
-            <w:tcW w:w="3571" w:type="dxa"/>
+            <w:tcW w:w="3841" w:type="dxa"/>
           </w:tcPr>
           <w:p>
             <w:pPr>
@@ -11663,6 +11861,43 @@
     <w:p/>
     <w:p/>
     <w:p/>
+    <w:p>
+      <w:pPr>
+        <w:rPr>
+          <w:b/>
+          <w:bCs/>
+          <w:sz w:val="40"/>
+          <w:szCs w:val="40"/>
+        </w:rPr>
+      </w:pPr>
+      <w:r>
+        <w:rPr>
+          <w:b/>
+          <w:bCs/>
+          <w:sz w:val="40"/>
+          <w:szCs w:val="40"/>
+        </w:rPr>
+        <w:t>NOTE: Tables Determine Quality and Amount of Item Only</w:t>
+      </w:r>
+      <w:r>
+        <w:rPr>
+          <w:b/>
+          <w:bCs/>
+          <w:sz w:val="40"/>
+          <w:szCs w:val="40"/>
+        </w:rPr>
+        <w:t xml:space="preserve">. </w:t>
+      </w:r>
+      <w:r>
+        <w:rPr>
+          <w:b/>
+          <w:bCs/>
+          <w:sz w:val="40"/>
+          <w:szCs w:val="40"/>
+        </w:rPr>
+        <w:t>Magical Properties or Lack Thereof are Based on the Source</w:t>
+      </w:r>
+    </w:p>
     <w:p>
       <w:pPr>
         <w:rPr>
@@ -11829,6 +12064,9 @@
           <w:p>
             <w:r>
               <w:t>Poor Magical</w:t>
+            </w:r>
+            <w:r>
+              <w:t xml:space="preserve"> </w:t>
             </w:r>
           </w:p>
         </w:tc>
@@ -13577,6 +13815,7 @@
               <w:jc w:val="center"/>
             </w:pPr>
             <w:r>
+              <w:lastRenderedPageBreak/>
               <w:t>10</w:t>
             </w:r>
           </w:p>
@@ -15345,6 +15584,7 @@
               <w:jc w:val="center"/>
             </w:pPr>
             <w:r>
+              <w:lastRenderedPageBreak/>
               <w:t>10</w:t>
             </w:r>
           </w:p>
@@ -17099,6 +17339,7 @@
               <w:jc w:val="center"/>
             </w:pPr>
             <w:r>
+              <w:lastRenderedPageBreak/>
               <w:t>10</w:t>
             </w:r>
           </w:p>
@@ -18594,6 +18835,7 @@
           <w:sz w:val="24"/>
           <w:szCs w:val="24"/>
         </w:rPr>
+        <w:lastRenderedPageBreak/>
         <w:t>Roll for materials that item was made out of.  For example, a pole arm might give wood or metal.</w:t>
       </w:r>
     </w:p>
@@ -18631,17 +18873,6 @@
         <w:t>Roll for magic properties that corresponded to the magic effects the item had.</w:t>
       </w:r>
     </w:p>
-    <w:p>
-      <w:pPr>
-        <w:rPr>
-          <w:b/>
-          <w:bCs/>
-          <w:sz w:val="32"/>
-          <w:szCs w:val="32"/>
-        </w:rPr>
-      </w:pPr>
-    </w:p>
-    <w:p/>
     <w:sectPr>
       <w:pgSz w:w="12240" w:h="15840"/>
       <w:pgMar w:top="1440" w:right="1440" w:bottom="1440" w:left="1440" w:header="720" w:footer="720" w:gutter="0"/>

</xml_diff>